<commit_message>
moved Martin his dolphin to the correct location
</commit_message>
<xml_diff>
--- a/CA_Documents/report.docx
+++ b/CA_Documents/report.docx
@@ -1,6 +1,6 @@
 
 <file path=word/document.xml><?xml version="1.0" encoding="utf-8"?>
-<w:document xmlns:wpc="http://schemas.microsoft.com/office/word/2010/wordprocessingCanvas" xmlns:cx="http://schemas.microsoft.com/office/drawing/2014/chartex" xmlns:cx1="http://schemas.microsoft.com/office/drawing/2015/9/8/chartex" xmlns:cx2="http://schemas.microsoft.com/office/drawing/2015/10/21/chartex" xmlns:cx3="http://schemas.microsoft.com/office/drawing/2016/5/9/chartex" xmlns:cx4="http://schemas.microsoft.com/office/drawing/2016/5/10/chartex" xmlns:cx5="http://schemas.microsoft.com/office/drawing/2016/5/11/chartex" xmlns:cx6="http://schemas.microsoft.com/office/drawing/2016/5/12/chartex" xmlns:cx7="http://schemas.microsoft.com/office/drawing/2016/5/13/chartex" xmlns:cx8="http://schemas.microsoft.com/office/drawing/2016/5/14/chartex" xmlns:mc="http://schemas.openxmlformats.org/markup-compatibility/2006" xmlns:aink="http://schemas.microsoft.com/office/drawing/2016/ink" xmlns:am3d="http://schemas.microsoft.com/office/drawing/2017/model3d" xmlns:o="urn:schemas-microsoft-com:office:office" xmlns:oel="http://schemas.microsoft.com/office/2019/extlst" xmlns:r="http://schemas.openxmlformats.org/officeDocument/2006/relationships" xmlns:m="http://schemas.openxmlformats.org/officeDocument/2006/math" xmlns:v="urn:schemas-microsoft-com:vml" xmlns:wp14="http://schemas.microsoft.com/office/word/2010/wordprocessingDrawing" xmlns:wp="http://schemas.openxmlformats.org/drawingml/2006/wordprocessingDrawing" xmlns:w10="urn:schemas-microsoft-com:office:word" xmlns:w="http://schemas.openxmlformats.org/wordprocessingml/2006/main" xmlns:w14="http://schemas.microsoft.com/office/word/2010/wordml" xmlns:w15="http://schemas.microsoft.com/office/word/2012/wordml" xmlns:w16cex="http://schemas.microsoft.com/office/word/2018/wordml/cex" xmlns:w16cid="http://schemas.microsoft.com/office/word/2016/wordml/cid" xmlns:w16="http://schemas.microsoft.com/office/word/2018/wordml" xmlns:w16sdtdh="http://schemas.microsoft.com/office/word/2020/wordml/sdtdatahash" xmlns:w16se="http://schemas.microsoft.com/office/word/2015/wordml/symex" xmlns:wpg="http://schemas.microsoft.com/office/word/2010/wordprocessingGroup" xmlns:wpi="http://schemas.microsoft.com/office/word/2010/wordprocessingInk" xmlns:wne="http://schemas.microsoft.com/office/word/2006/wordml" xmlns:wps="http://schemas.microsoft.com/office/word/2010/wordprocessingShape" mc:Ignorable="w14 w15 w16se w16cid w16 w16cex w16sdtdh wp14">
+<w:document xmlns:wpc="http://schemas.microsoft.com/office/word/2010/wordprocessingCanvas" xmlns:cx="http://schemas.microsoft.com/office/drawing/2014/chartex" xmlns:cx1="http://schemas.microsoft.com/office/drawing/2015/9/8/chartex" xmlns:cx2="http://schemas.microsoft.com/office/drawing/2015/10/21/chartex" xmlns:cx3="http://schemas.microsoft.com/office/drawing/2016/5/9/chartex" xmlns:cx4="http://schemas.microsoft.com/office/drawing/2016/5/10/chartex" xmlns:cx5="http://schemas.microsoft.com/office/drawing/2016/5/11/chartex" xmlns:cx6="http://schemas.microsoft.com/office/drawing/2016/5/12/chartex" xmlns:cx7="http://schemas.microsoft.com/office/drawing/2016/5/13/chartex" xmlns:cx8="http://schemas.microsoft.com/office/drawing/2016/5/14/chartex" xmlns:mc="http://schemas.openxmlformats.org/markup-compatibility/2006" xmlns:aink="http://schemas.microsoft.com/office/drawing/2016/ink" xmlns:am3d="http://schemas.microsoft.com/office/drawing/2017/model3d" xmlns:o="urn:schemas-microsoft-com:office:office" xmlns:oel="http://schemas.microsoft.com/office/2019/extlst" xmlns:r="http://schemas.openxmlformats.org/officeDocument/2006/relationships" xmlns:m="http://schemas.openxmlformats.org/officeDocument/2006/math" xmlns:v="urn:schemas-microsoft-com:vml" xmlns:wp14="http://schemas.microsoft.com/office/word/2010/wordprocessingDrawing" xmlns:wp="http://schemas.openxmlformats.org/drawingml/2006/wordprocessingDrawing" xmlns:w10="urn:schemas-microsoft-com:office:word" xmlns:w="http://schemas.openxmlformats.org/wordprocessingml/2006/main" xmlns:w14="http://schemas.microsoft.com/office/word/2010/wordml" xmlns:w15="http://schemas.microsoft.com/office/word/2012/wordml" xmlns:w16cex="http://schemas.microsoft.com/office/word/2018/wordml/cex" xmlns:w16cid="http://schemas.microsoft.com/office/word/2016/wordml/cid" xmlns:w16="http://schemas.microsoft.com/office/word/2018/wordml" xmlns:w16du="http://schemas.microsoft.com/office/word/2023/wordml/word16du" xmlns:w16sdtdh="http://schemas.microsoft.com/office/word/2020/wordml/sdtdatahash" xmlns:w16se="http://schemas.microsoft.com/office/word/2015/wordml/symex" xmlns:wpg="http://schemas.microsoft.com/office/word/2010/wordprocessingGroup" xmlns:wpi="http://schemas.microsoft.com/office/word/2010/wordprocessingInk" xmlns:wne="http://schemas.microsoft.com/office/word/2006/wordml" xmlns:wps="http://schemas.microsoft.com/office/word/2010/wordprocessingShape" mc:Ignorable="w14 w15 w16se w16cid w16 w16cex w16sdtdh wp14">
   <w:body>
     <w:p>
       <w:pPr>
@@ -222,6 +222,15 @@
         </w:rPr>
         <w:t>:</w:t>
       </w:r>
+      <w:r>
+        <w:rPr>
+          <w:rFonts w:ascii="Arial" w:hAnsi="Arial" w:cs="Arial"/>
+          <w:color w:val="00000A"/>
+          <w:sz w:val="40"/>
+          <w:szCs w:val="40"/>
+        </w:rPr>
+        <w:t xml:space="preserve"> 3</w:t>
+      </w:r>
     </w:p>
     <w:p>
       <w:pPr>
@@ -236,15 +245,20 @@
           <w:szCs w:val="40"/>
         </w:rPr>
       </w:pPr>
-      <w:r>
+    </w:p>
+    <w:p>
+      <w:pPr>
+        <w:pStyle w:val="Normal0"/>
+        <w:widowControl w:val="0"/>
+        <w:spacing w:before="0"/>
+        <w:ind w:left="1701"/>
         <w:rPr>
           <w:rFonts w:ascii="Arial" w:hAnsi="Arial" w:cs="Arial"/>
           <w:color w:val="00000A"/>
           <w:sz w:val="40"/>
           <w:szCs w:val="40"/>
         </w:rPr>
-        <w:t>Name</w:t>
-      </w:r>
+      </w:pPr>
       <w:r>
         <w:rPr>
           <w:rFonts w:ascii="Arial" w:hAnsi="Arial" w:cs="Arial"/>
@@ -252,7 +266,7 @@
           <w:sz w:val="40"/>
           <w:szCs w:val="40"/>
         </w:rPr>
-        <w:t xml:space="preserve"> and</w:t>
+        <w:t>Name</w:t>
       </w:r>
       <w:r>
         <w:rPr>
@@ -261,7 +275,7 @@
           <w:sz w:val="40"/>
           <w:szCs w:val="40"/>
         </w:rPr>
-        <w:t xml:space="preserve"> </w:t>
+        <w:t xml:space="preserve"> and</w:t>
       </w:r>
       <w:r>
         <w:rPr>
@@ -270,7 +284,7 @@
           <w:sz w:val="40"/>
           <w:szCs w:val="40"/>
         </w:rPr>
-        <w:t>s</w:t>
+        <w:t xml:space="preserve"> </w:t>
       </w:r>
       <w:r>
         <w:rPr>
@@ -279,7 +293,7 @@
           <w:sz w:val="40"/>
           <w:szCs w:val="40"/>
         </w:rPr>
-        <w:t>tudent</w:t>
+        <w:t>s</w:t>
       </w:r>
       <w:r>
         <w:rPr>
@@ -288,7 +302,7 @@
           <w:sz w:val="40"/>
           <w:szCs w:val="40"/>
         </w:rPr>
-        <w:t xml:space="preserve"> number</w:t>
+        <w:t>tudent</w:t>
       </w:r>
       <w:r>
         <w:rPr>
@@ -297,6 +311,15 @@
           <w:sz w:val="40"/>
           <w:szCs w:val="40"/>
         </w:rPr>
+        <w:t xml:space="preserve"> number</w:t>
+      </w:r>
+      <w:r>
+        <w:rPr>
+          <w:rFonts w:ascii="Arial" w:hAnsi="Arial" w:cs="Arial"/>
+          <w:color w:val="00000A"/>
+          <w:sz w:val="40"/>
+          <w:szCs w:val="40"/>
+        </w:rPr>
         <w:t>:</w:t>
       </w:r>
     </w:p>
@@ -311,6 +334,7 @@
           <w:color w:val="00000A"/>
           <w:sz w:val="40"/>
           <w:szCs w:val="40"/>
+          <w:lang w:val="nl-BE"/>
         </w:rPr>
       </w:pPr>
       <w:r>
@@ -319,8 +343,117 @@
           <w:color w:val="00000A"/>
           <w:sz w:val="40"/>
           <w:szCs w:val="40"/>
+          <w:lang w:val="nl-BE"/>
+        </w:rPr>
+        <w:t xml:space="preserve">Martin Van </w:t>
+      </w:r>
+      <w:proofErr w:type="spellStart"/>
+      <w:r>
+        <w:rPr>
+          <w:rFonts w:ascii="Arial" w:hAnsi="Arial" w:cs="Arial"/>
+          <w:color w:val="00000A"/>
+          <w:sz w:val="40"/>
+          <w:szCs w:val="40"/>
+          <w:lang w:val="nl-BE"/>
+        </w:rPr>
+        <w:t>Wymeersch</w:t>
+      </w:r>
+      <w:proofErr w:type="spellEnd"/>
+      <w:r>
+        <w:rPr>
+          <w:rFonts w:ascii="Arial" w:hAnsi="Arial" w:cs="Arial"/>
+          <w:color w:val="00000A"/>
+          <w:sz w:val="40"/>
+          <w:szCs w:val="40"/>
+          <w:lang w:val="nl-BE"/>
+        </w:rPr>
+        <w:t xml:space="preserve"> r0922738</w:t>
+      </w:r>
+    </w:p>
+    <w:p>
+      <w:pPr>
+        <w:pStyle w:val="Normal0"/>
+        <w:widowControl w:val="0"/>
+        <w:spacing w:before="0"/>
+        <w:ind w:left="1701"/>
+        <w:rPr>
+          <w:rFonts w:ascii="Arial" w:hAnsi="Arial" w:cs="Arial"/>
+          <w:color w:val="00000A"/>
+          <w:sz w:val="40"/>
+          <w:szCs w:val="40"/>
+          <w:lang w:val="nl-BE"/>
+        </w:rPr>
+      </w:pPr>
+      <w:r>
+        <w:rPr>
+          <w:rFonts w:ascii="Arial" w:hAnsi="Arial" w:cs="Arial"/>
+          <w:color w:val="00000A"/>
+          <w:sz w:val="40"/>
+          <w:szCs w:val="40"/>
+          <w:lang w:val="nl-BE"/>
+        </w:rPr>
+        <w:t>Sam Vervaeck r0701377</w:t>
+      </w:r>
+    </w:p>
+    <w:p>
+      <w:pPr>
+        <w:pStyle w:val="Normal0"/>
+        <w:widowControl w:val="0"/>
+        <w:spacing w:before="0"/>
+        <w:ind w:left="1701"/>
+        <w:rPr>
+          <w:rFonts w:ascii="Arial" w:hAnsi="Arial" w:cs="Arial"/>
+          <w:color w:val="00000A"/>
+          <w:sz w:val="40"/>
+          <w:szCs w:val="40"/>
+          <w:lang w:val="nl-BE"/>
+        </w:rPr>
+      </w:pPr>
+    </w:p>
+    <w:p>
+      <w:pPr>
+        <w:pStyle w:val="Normal0"/>
+        <w:widowControl w:val="0"/>
+        <w:spacing w:before="0"/>
+        <w:ind w:left="1701"/>
+        <w:rPr>
+          <w:rFonts w:ascii="Arial" w:hAnsi="Arial" w:cs="Arial"/>
+          <w:color w:val="00000A"/>
+          <w:sz w:val="40"/>
+          <w:szCs w:val="40"/>
+        </w:rPr>
+      </w:pPr>
+      <w:r>
+        <w:rPr>
+          <w:rFonts w:ascii="Arial" w:hAnsi="Arial" w:cs="Arial"/>
+          <w:color w:val="00000A"/>
+          <w:sz w:val="40"/>
+          <w:szCs w:val="40"/>
         </w:rPr>
         <w:t xml:space="preserve">Date: </w:t>
+      </w:r>
+    </w:p>
+    <w:p>
+      <w:pPr>
+        <w:pStyle w:val="Normal0"/>
+        <w:widowControl w:val="0"/>
+        <w:spacing w:before="0"/>
+        <w:ind w:left="1701"/>
+        <w:rPr>
+          <w:rFonts w:ascii="Arial" w:hAnsi="Arial" w:cs="Arial"/>
+          <w:color w:val="00000A"/>
+          <w:sz w:val="40"/>
+          <w:szCs w:val="40"/>
+        </w:rPr>
+      </w:pPr>
+      <w:r>
+        <w:rPr>
+          <w:rFonts w:ascii="Arial" w:hAnsi="Arial" w:cs="Arial"/>
+          <w:color w:val="00000A"/>
+          <w:sz w:val="40"/>
+          <w:szCs w:val="40"/>
+        </w:rPr>
+        <w:t>X</w:t>
       </w:r>
     </w:p>
     <w:p>
@@ -1173,6 +1306,13 @@
                 <w:color w:val="00000A"/>
               </w:rPr>
             </w:pPr>
+            <w:r>
+              <w:rPr>
+                <w:i/>
+                <w:color w:val="00000A"/>
+              </w:rPr>
+              <w:t>2300</w:t>
+            </w:r>
           </w:p>
         </w:tc>
         <w:tc>
@@ -1201,6 +1341,13 @@
                 <w:color w:val="00000A"/>
               </w:rPr>
             </w:pPr>
+            <w:r>
+              <w:rPr>
+                <w:i/>
+                <w:color w:val="00000A"/>
+              </w:rPr>
+              <w:t>551895</w:t>
+            </w:r>
           </w:p>
         </w:tc>
         <w:tc>
@@ -1225,6 +1372,13 @@
                 <w:color w:val="00000A"/>
               </w:rPr>
             </w:pPr>
+            <w:r>
+              <w:rPr>
+                <w:i/>
+                <w:color w:val="00000A"/>
+              </w:rPr>
+              <w:t>54.11</w:t>
+            </w:r>
           </w:p>
         </w:tc>
         <w:tc>
@@ -1249,6 +1403,13 @@
                 <w:color w:val="00000A"/>
               </w:rPr>
             </w:pPr>
+            <w:r>
+              <w:rPr>
+                <w:i/>
+                <w:color w:val="00000A"/>
+              </w:rPr>
+              <w:t>18.51</w:t>
+            </w:r>
           </w:p>
         </w:tc>
         <w:tc>
@@ -1273,6 +1434,13 @@
                 <w:color w:val="00000A"/>
               </w:rPr>
             </w:pPr>
+            <w:r>
+              <w:rPr>
+                <w:i/>
+                <w:color w:val="00000A"/>
+              </w:rPr>
+              <w:t>124453</w:t>
+            </w:r>
           </w:p>
         </w:tc>
         <w:tc>
@@ -1438,6 +1606,13 @@
                 <w:color w:val="00000A"/>
               </w:rPr>
             </w:pPr>
+            <w:r>
+              <w:rPr>
+                <w:i/>
+                <w:color w:val="00000A"/>
+              </w:rPr>
+              <w:t>40</w:t>
+            </w:r>
           </w:p>
         </w:tc>
         <w:tc>
@@ -1466,6 +1641,13 @@
                 <w:color w:val="00000A"/>
               </w:rPr>
             </w:pPr>
+            <w:r>
+              <w:rPr>
+                <w:i/>
+                <w:color w:val="00000A"/>
+              </w:rPr>
+              <w:t>693929</w:t>
+            </w:r>
           </w:p>
         </w:tc>
         <w:tc>
@@ -1490,6 +1672,13 @@
                 <w:color w:val="00000A"/>
               </w:rPr>
             </w:pPr>
+            <w:r>
+              <w:rPr>
+                <w:i/>
+                <w:color w:val="00000A"/>
+              </w:rPr>
+              <w:t>55.7</w:t>
+            </w:r>
           </w:p>
         </w:tc>
         <w:tc>
@@ -1514,6 +1703,13 @@
                 <w:color w:val="00000A"/>
               </w:rPr>
             </w:pPr>
+            <w:r>
+              <w:rPr>
+                <w:i/>
+                <w:color w:val="00000A"/>
+              </w:rPr>
+              <w:t>17.95</w:t>
+            </w:r>
           </w:p>
         </w:tc>
         <w:tc>
@@ -1538,6 +1734,13 @@
                 <w:color w:val="00000A"/>
               </w:rPr>
             </w:pPr>
+            <w:r>
+              <w:rPr>
+                <w:i/>
+                <w:color w:val="00000A"/>
+              </w:rPr>
+              <w:t>2228</w:t>
+            </w:r>
           </w:p>
         </w:tc>
         <w:tc>
@@ -2954,6 +3157,7 @@
         </w:rPr>
         <w:t>Single cycle</w:t>
       </w:r>
+      <w:proofErr w:type="gramStart"/>
       <w:r>
         <w:rPr>
           <w:i/>
@@ -2968,6 +3172,7 @@
         </w:rPr>
         <w:t>;</w:t>
       </w:r>
+      <w:proofErr w:type="gramEnd"/>
     </w:p>
     <w:p>
       <w:pPr>
@@ -3054,6 +3259,7 @@
         </w:rPr>
         <w:t>Basic Pipelined</w:t>
       </w:r>
+      <w:proofErr w:type="gramStart"/>
       <w:r>
         <w:rPr>
           <w:i/>
@@ -3068,6 +3274,7 @@
         </w:rPr>
         <w:t>;</w:t>
       </w:r>
+      <w:proofErr w:type="gramEnd"/>
     </w:p>
     <w:p>
       <w:pPr>
@@ -3112,6 +3319,7 @@
         </w:rPr>
         <w:t>Pipelined with hazard logic</w:t>
       </w:r>
+      <w:proofErr w:type="gramStart"/>
       <w:r>
         <w:rPr>
           <w:i/>
@@ -3126,6 +3334,7 @@
         </w:rPr>
         <w:t>;</w:t>
       </w:r>
+      <w:proofErr w:type="gramEnd"/>
     </w:p>
     <w:p>
       <w:pPr>
@@ -4014,7 +4223,27 @@
           <w:sz w:val="21"/>
           <w:szCs w:val="21"/>
         </w:rPr>
-        <w:t>What is the critical path in the pipelined design? How does the critical path length change comparing to the single-cycle designs? How about the area? Try to analyze the benefits of processor pipelining according to your findings.</w:t>
+        <w:t xml:space="preserve">What is the critical path in the pipelined design? How does the critical path length change </w:t>
+      </w:r>
+      <w:proofErr w:type="gramStart"/>
+      <w:r>
+        <w:rPr>
+          <w:i/>
+          <w:color w:val="00000A"/>
+          <w:sz w:val="21"/>
+          <w:szCs w:val="21"/>
+        </w:rPr>
+        <w:t>comparing</w:t>
+      </w:r>
+      <w:proofErr w:type="gramEnd"/>
+      <w:r>
+        <w:rPr>
+          <w:i/>
+          <w:color w:val="00000A"/>
+          <w:sz w:val="21"/>
+          <w:szCs w:val="21"/>
+        </w:rPr>
+        <w:t xml:space="preserve"> to the single-cycle designs? How about the area? Try to analyze the benefits of processor pipelining according to your findings.</w:t>
       </w:r>
     </w:p>
     <w:p>
@@ -4149,7 +4378,27 @@
           <w:sz w:val="21"/>
           <w:szCs w:val="21"/>
         </w:rPr>
-        <w:t>What techniques did you apply to accelerate MULT4? Explain under what conditions/type of workload you techniques will have the maximum/minimum performance gain.</w:t>
+        <w:t xml:space="preserve">What techniques did you apply to accelerate MULT4? Explain under what conditions/type of workload </w:t>
+      </w:r>
+      <w:proofErr w:type="gramStart"/>
+      <w:r>
+        <w:rPr>
+          <w:i/>
+          <w:color w:val="00000A"/>
+          <w:sz w:val="21"/>
+          <w:szCs w:val="21"/>
+        </w:rPr>
+        <w:t>you</w:t>
+      </w:r>
+      <w:proofErr w:type="gramEnd"/>
+      <w:r>
+        <w:rPr>
+          <w:i/>
+          <w:color w:val="00000A"/>
+          <w:sz w:val="21"/>
+          <w:szCs w:val="21"/>
+        </w:rPr>
+        <w:t xml:space="preserve"> techniques will have the maximum/minimum performance gain.</w:t>
       </w:r>
     </w:p>
     <w:p>
@@ -4981,7 +5230,23 @@
           <w:i/>
           <w:color w:val="00000A"/>
         </w:rPr>
-        <w:t>Try to compare between the three full-flow scenarios. What is the impact of the target clock frequency? What is the impact of the synthesis strategy? Please discuss the tradeoff in terms of speed and area, i.e. under what scenario will you choose which design.</w:t>
+        <w:t xml:space="preserve">Try to compare between the three full-flow scenarios. What is the impact of the target clock frequency? What is the impact of the synthesis strategy? Please discuss the tradeoff in terms of speed and area, </w:t>
+      </w:r>
+      <w:proofErr w:type="gramStart"/>
+      <w:r>
+        <w:rPr>
+          <w:i/>
+          <w:color w:val="00000A"/>
+        </w:rPr>
+        <w:t>i.e.</w:t>
+      </w:r>
+      <w:proofErr w:type="gramEnd"/>
+      <w:r>
+        <w:rPr>
+          <w:i/>
+          <w:color w:val="00000A"/>
+        </w:rPr>
+        <w:t xml:space="preserve"> under what scenario will you choose which design.</w:t>
       </w:r>
     </w:p>
     <w:p>
@@ -5315,8 +5580,22 @@
           <w:sz w:val="24"/>
           <w:szCs w:val="24"/>
         </w:rPr>
-        <w:t>Post your design photos</w:t>
-      </w:r>
+        <w:t xml:space="preserve">Post your design </w:t>
+      </w:r>
+      <w:proofErr w:type="gramStart"/>
+      <w:r>
+        <w:rPr>
+          <w:rFonts w:ascii="Arial" w:hAnsi="Arial" w:cs="Arial"/>
+          <w:b/>
+          <w:bCs/>
+          <w:iCs/>
+          <w:color w:val="00000A"/>
+          <w:sz w:val="24"/>
+          <w:szCs w:val="24"/>
+        </w:rPr>
+        <w:t>photos</w:t>
+      </w:r>
+      <w:proofErr w:type="gramEnd"/>
     </w:p>
     <w:p>
       <w:pPr>
@@ -5839,7 +6118,7 @@
 </file>
 
 <file path=word/endnotes.xml><?xml version="1.0" encoding="utf-8"?>
-<w:endnotes xmlns:wpc="http://schemas.microsoft.com/office/word/2010/wordprocessingCanvas" xmlns:cx="http://schemas.microsoft.com/office/drawing/2014/chartex" xmlns:cx1="http://schemas.microsoft.com/office/drawing/2015/9/8/chartex" xmlns:cx2="http://schemas.microsoft.com/office/drawing/2015/10/21/chartex" xmlns:cx3="http://schemas.microsoft.com/office/drawing/2016/5/9/chartex" xmlns:cx4="http://schemas.microsoft.com/office/drawing/2016/5/10/chartex" xmlns:cx5="http://schemas.microsoft.com/office/drawing/2016/5/11/chartex" xmlns:cx6="http://schemas.microsoft.com/office/drawing/2016/5/12/chartex" xmlns:cx7="http://schemas.microsoft.com/office/drawing/2016/5/13/chartex" xmlns:cx8="http://schemas.microsoft.com/office/drawing/2016/5/14/chartex" xmlns:mc="http://schemas.openxmlformats.org/markup-compatibility/2006" xmlns:aink="http://schemas.microsoft.com/office/drawing/2016/ink" xmlns:am3d="http://schemas.microsoft.com/office/drawing/2017/model3d" xmlns:o="urn:schemas-microsoft-com:office:office" xmlns:oel="http://schemas.microsoft.com/office/2019/extlst" xmlns:r="http://schemas.openxmlformats.org/officeDocument/2006/relationships" xmlns:m="http://schemas.openxmlformats.org/officeDocument/2006/math" xmlns:v="urn:schemas-microsoft-com:vml" xmlns:wp14="http://schemas.microsoft.com/office/word/2010/wordprocessingDrawing" xmlns:wp="http://schemas.openxmlformats.org/drawingml/2006/wordprocessingDrawing" xmlns:w10="urn:schemas-microsoft-com:office:word" xmlns:w="http://schemas.openxmlformats.org/wordprocessingml/2006/main" xmlns:w14="http://schemas.microsoft.com/office/word/2010/wordml" xmlns:w15="http://schemas.microsoft.com/office/word/2012/wordml" xmlns:w16cex="http://schemas.microsoft.com/office/word/2018/wordml/cex" xmlns:w16cid="http://schemas.microsoft.com/office/word/2016/wordml/cid" xmlns:w16="http://schemas.microsoft.com/office/word/2018/wordml" xmlns:w16sdtdh="http://schemas.microsoft.com/office/word/2020/wordml/sdtdatahash" xmlns:w16se="http://schemas.microsoft.com/office/word/2015/wordml/symex" xmlns:wpg="http://schemas.microsoft.com/office/word/2010/wordprocessingGroup" xmlns:wpi="http://schemas.microsoft.com/office/word/2010/wordprocessingInk" xmlns:wne="http://schemas.microsoft.com/office/word/2006/wordml" xmlns:wps="http://schemas.microsoft.com/office/word/2010/wordprocessingShape" mc:Ignorable="w14 w15 w16se w16cid w16 w16cex w16sdtdh wp14">
+<w:endnotes xmlns:wpc="http://schemas.microsoft.com/office/word/2010/wordprocessingCanvas" xmlns:cx="http://schemas.microsoft.com/office/drawing/2014/chartex" xmlns:cx1="http://schemas.microsoft.com/office/drawing/2015/9/8/chartex" xmlns:cx2="http://schemas.microsoft.com/office/drawing/2015/10/21/chartex" xmlns:cx3="http://schemas.microsoft.com/office/drawing/2016/5/9/chartex" xmlns:cx4="http://schemas.microsoft.com/office/drawing/2016/5/10/chartex" xmlns:cx5="http://schemas.microsoft.com/office/drawing/2016/5/11/chartex" xmlns:cx6="http://schemas.microsoft.com/office/drawing/2016/5/12/chartex" xmlns:cx7="http://schemas.microsoft.com/office/drawing/2016/5/13/chartex" xmlns:cx8="http://schemas.microsoft.com/office/drawing/2016/5/14/chartex" xmlns:mc="http://schemas.openxmlformats.org/markup-compatibility/2006" xmlns:aink="http://schemas.microsoft.com/office/drawing/2016/ink" xmlns:am3d="http://schemas.microsoft.com/office/drawing/2017/model3d" xmlns:o="urn:schemas-microsoft-com:office:office" xmlns:oel="http://schemas.microsoft.com/office/2019/extlst" xmlns:r="http://schemas.openxmlformats.org/officeDocument/2006/relationships" xmlns:m="http://schemas.openxmlformats.org/officeDocument/2006/math" xmlns:v="urn:schemas-microsoft-com:vml" xmlns:wp14="http://schemas.microsoft.com/office/word/2010/wordprocessingDrawing" xmlns:wp="http://schemas.openxmlformats.org/drawingml/2006/wordprocessingDrawing" xmlns:w10="urn:schemas-microsoft-com:office:word" xmlns:w="http://schemas.openxmlformats.org/wordprocessingml/2006/main" xmlns:w14="http://schemas.microsoft.com/office/word/2010/wordml" xmlns:w15="http://schemas.microsoft.com/office/word/2012/wordml" xmlns:w16cex="http://schemas.microsoft.com/office/word/2018/wordml/cex" xmlns:w16cid="http://schemas.microsoft.com/office/word/2016/wordml/cid" xmlns:w16="http://schemas.microsoft.com/office/word/2018/wordml" xmlns:w16du="http://schemas.microsoft.com/office/word/2023/wordml/word16du" xmlns:w16sdtdh="http://schemas.microsoft.com/office/word/2020/wordml/sdtdatahash" xmlns:w16se="http://schemas.microsoft.com/office/word/2015/wordml/symex" xmlns:wpg="http://schemas.microsoft.com/office/word/2010/wordprocessingGroup" xmlns:wpi="http://schemas.microsoft.com/office/word/2010/wordprocessingInk" xmlns:wne="http://schemas.microsoft.com/office/word/2006/wordml" xmlns:wps="http://schemas.microsoft.com/office/word/2010/wordprocessingShape" mc:Ignorable="w14 w15 w16se w16cid w16 w16cex w16sdtdh wp14">
   <w:endnote w:type="separator" w:id="-1">
     <w:p>
       <w:pPr>
@@ -5871,7 +6150,7 @@
 </file>
 
 <file path=word/footnotes.xml><?xml version="1.0" encoding="utf-8"?>
-<w:footnotes xmlns:wpc="http://schemas.microsoft.com/office/word/2010/wordprocessingCanvas" xmlns:cx="http://schemas.microsoft.com/office/drawing/2014/chartex" xmlns:cx1="http://schemas.microsoft.com/office/drawing/2015/9/8/chartex" xmlns:cx2="http://schemas.microsoft.com/office/drawing/2015/10/21/chartex" xmlns:cx3="http://schemas.microsoft.com/office/drawing/2016/5/9/chartex" xmlns:cx4="http://schemas.microsoft.com/office/drawing/2016/5/10/chartex" xmlns:cx5="http://schemas.microsoft.com/office/drawing/2016/5/11/chartex" xmlns:cx6="http://schemas.microsoft.com/office/drawing/2016/5/12/chartex" xmlns:cx7="http://schemas.microsoft.com/office/drawing/2016/5/13/chartex" xmlns:cx8="http://schemas.microsoft.com/office/drawing/2016/5/14/chartex" xmlns:mc="http://schemas.openxmlformats.org/markup-compatibility/2006" xmlns:aink="http://schemas.microsoft.com/office/drawing/2016/ink" xmlns:am3d="http://schemas.microsoft.com/office/drawing/2017/model3d" xmlns:o="urn:schemas-microsoft-com:office:office" xmlns:oel="http://schemas.microsoft.com/office/2019/extlst" xmlns:r="http://schemas.openxmlformats.org/officeDocument/2006/relationships" xmlns:m="http://schemas.openxmlformats.org/officeDocument/2006/math" xmlns:v="urn:schemas-microsoft-com:vml" xmlns:wp14="http://schemas.microsoft.com/office/word/2010/wordprocessingDrawing" xmlns:wp="http://schemas.openxmlformats.org/drawingml/2006/wordprocessingDrawing" xmlns:w10="urn:schemas-microsoft-com:office:word" xmlns:w="http://schemas.openxmlformats.org/wordprocessingml/2006/main" xmlns:w14="http://schemas.microsoft.com/office/word/2010/wordml" xmlns:w15="http://schemas.microsoft.com/office/word/2012/wordml" xmlns:w16cex="http://schemas.microsoft.com/office/word/2018/wordml/cex" xmlns:w16cid="http://schemas.microsoft.com/office/word/2016/wordml/cid" xmlns:w16="http://schemas.microsoft.com/office/word/2018/wordml" xmlns:w16sdtdh="http://schemas.microsoft.com/office/word/2020/wordml/sdtdatahash" xmlns:w16se="http://schemas.microsoft.com/office/word/2015/wordml/symex" xmlns:wpg="http://schemas.microsoft.com/office/word/2010/wordprocessingGroup" xmlns:wpi="http://schemas.microsoft.com/office/word/2010/wordprocessingInk" xmlns:wne="http://schemas.microsoft.com/office/word/2006/wordml" xmlns:wps="http://schemas.microsoft.com/office/word/2010/wordprocessingShape" mc:Ignorable="w14 w15 w16se w16cid w16 w16cex w16sdtdh wp14">
+<w:footnotes xmlns:wpc="http://schemas.microsoft.com/office/word/2010/wordprocessingCanvas" xmlns:cx="http://schemas.microsoft.com/office/drawing/2014/chartex" xmlns:cx1="http://schemas.microsoft.com/office/drawing/2015/9/8/chartex" xmlns:cx2="http://schemas.microsoft.com/office/drawing/2015/10/21/chartex" xmlns:cx3="http://schemas.microsoft.com/office/drawing/2016/5/9/chartex" xmlns:cx4="http://schemas.microsoft.com/office/drawing/2016/5/10/chartex" xmlns:cx5="http://schemas.microsoft.com/office/drawing/2016/5/11/chartex" xmlns:cx6="http://schemas.microsoft.com/office/drawing/2016/5/12/chartex" xmlns:cx7="http://schemas.microsoft.com/office/drawing/2016/5/13/chartex" xmlns:cx8="http://schemas.microsoft.com/office/drawing/2016/5/14/chartex" xmlns:mc="http://schemas.openxmlformats.org/markup-compatibility/2006" xmlns:aink="http://schemas.microsoft.com/office/drawing/2016/ink" xmlns:am3d="http://schemas.microsoft.com/office/drawing/2017/model3d" xmlns:o="urn:schemas-microsoft-com:office:office" xmlns:oel="http://schemas.microsoft.com/office/2019/extlst" xmlns:r="http://schemas.openxmlformats.org/officeDocument/2006/relationships" xmlns:m="http://schemas.openxmlformats.org/officeDocument/2006/math" xmlns:v="urn:schemas-microsoft-com:vml" xmlns:wp14="http://schemas.microsoft.com/office/word/2010/wordprocessingDrawing" xmlns:wp="http://schemas.openxmlformats.org/drawingml/2006/wordprocessingDrawing" xmlns:w10="urn:schemas-microsoft-com:office:word" xmlns:w="http://schemas.openxmlformats.org/wordprocessingml/2006/main" xmlns:w14="http://schemas.microsoft.com/office/word/2010/wordml" xmlns:w15="http://schemas.microsoft.com/office/word/2012/wordml" xmlns:w16cex="http://schemas.microsoft.com/office/word/2018/wordml/cex" xmlns:w16cid="http://schemas.microsoft.com/office/word/2016/wordml/cid" xmlns:w16="http://schemas.microsoft.com/office/word/2018/wordml" xmlns:w16du="http://schemas.microsoft.com/office/word/2023/wordml/word16du" xmlns:w16sdtdh="http://schemas.microsoft.com/office/word/2020/wordml/sdtdatahash" xmlns:w16se="http://schemas.microsoft.com/office/word/2015/wordml/symex" xmlns:wpg="http://schemas.microsoft.com/office/word/2010/wordprocessingGroup" xmlns:wpi="http://schemas.microsoft.com/office/word/2010/wordprocessingInk" xmlns:wne="http://schemas.microsoft.com/office/word/2006/wordml" xmlns:wps="http://schemas.microsoft.com/office/word/2010/wordprocessingShape" mc:Ignorable="w14 w15 w16se w16cid w16 w16cex w16sdtdh wp14">
   <w:footnote w:type="separator" w:id="-1">
     <w:p>
       <w:pPr>
@@ -5903,7 +6182,7 @@
 </file>
 
 <file path=word/header1.xml><?xml version="1.0" encoding="utf-8"?>
-<w:hdr xmlns:wpc="http://schemas.microsoft.com/office/word/2010/wordprocessingCanvas" xmlns:cx="http://schemas.microsoft.com/office/drawing/2014/chartex" xmlns:cx1="http://schemas.microsoft.com/office/drawing/2015/9/8/chartex" xmlns:cx2="http://schemas.microsoft.com/office/drawing/2015/10/21/chartex" xmlns:cx3="http://schemas.microsoft.com/office/drawing/2016/5/9/chartex" xmlns:cx4="http://schemas.microsoft.com/office/drawing/2016/5/10/chartex" xmlns:cx5="http://schemas.microsoft.com/office/drawing/2016/5/11/chartex" xmlns:cx6="http://schemas.microsoft.com/office/drawing/2016/5/12/chartex" xmlns:cx7="http://schemas.microsoft.com/office/drawing/2016/5/13/chartex" xmlns:cx8="http://schemas.microsoft.com/office/drawing/2016/5/14/chartex" xmlns:mc="http://schemas.openxmlformats.org/markup-compatibility/2006" xmlns:aink="http://schemas.microsoft.com/office/drawing/2016/ink" xmlns:am3d="http://schemas.microsoft.com/office/drawing/2017/model3d" xmlns:o="urn:schemas-microsoft-com:office:office" xmlns:oel="http://schemas.microsoft.com/office/2019/extlst" xmlns:r="http://schemas.openxmlformats.org/officeDocument/2006/relationships" xmlns:m="http://schemas.openxmlformats.org/officeDocument/2006/math" xmlns:v="urn:schemas-microsoft-com:vml" xmlns:wp14="http://schemas.microsoft.com/office/word/2010/wordprocessingDrawing" xmlns:wp="http://schemas.openxmlformats.org/drawingml/2006/wordprocessingDrawing" xmlns:w10="urn:schemas-microsoft-com:office:word" xmlns:w="http://schemas.openxmlformats.org/wordprocessingml/2006/main" xmlns:w14="http://schemas.microsoft.com/office/word/2010/wordml" xmlns:w15="http://schemas.microsoft.com/office/word/2012/wordml" xmlns:w16cex="http://schemas.microsoft.com/office/word/2018/wordml/cex" xmlns:w16cid="http://schemas.microsoft.com/office/word/2016/wordml/cid" xmlns:w16="http://schemas.microsoft.com/office/word/2018/wordml" xmlns:w16sdtdh="http://schemas.microsoft.com/office/word/2020/wordml/sdtdatahash" xmlns:w16se="http://schemas.microsoft.com/office/word/2015/wordml/symex" xmlns:wpg="http://schemas.microsoft.com/office/word/2010/wordprocessingGroup" xmlns:wpi="http://schemas.microsoft.com/office/word/2010/wordprocessingInk" xmlns:wne="http://schemas.microsoft.com/office/word/2006/wordml" xmlns:wps="http://schemas.microsoft.com/office/word/2010/wordprocessingShape" mc:Ignorable="w14 w15 w16se w16cid w16 w16cex w16sdtdh wp14">
+<w:hdr xmlns:wpc="http://schemas.microsoft.com/office/word/2010/wordprocessingCanvas" xmlns:cx="http://schemas.microsoft.com/office/drawing/2014/chartex" xmlns:cx1="http://schemas.microsoft.com/office/drawing/2015/9/8/chartex" xmlns:cx2="http://schemas.microsoft.com/office/drawing/2015/10/21/chartex" xmlns:cx3="http://schemas.microsoft.com/office/drawing/2016/5/9/chartex" xmlns:cx4="http://schemas.microsoft.com/office/drawing/2016/5/10/chartex" xmlns:cx5="http://schemas.microsoft.com/office/drawing/2016/5/11/chartex" xmlns:cx6="http://schemas.microsoft.com/office/drawing/2016/5/12/chartex" xmlns:cx7="http://schemas.microsoft.com/office/drawing/2016/5/13/chartex" xmlns:cx8="http://schemas.microsoft.com/office/drawing/2016/5/14/chartex" xmlns:mc="http://schemas.openxmlformats.org/markup-compatibility/2006" xmlns:aink="http://schemas.microsoft.com/office/drawing/2016/ink" xmlns:am3d="http://schemas.microsoft.com/office/drawing/2017/model3d" xmlns:o="urn:schemas-microsoft-com:office:office" xmlns:oel="http://schemas.microsoft.com/office/2019/extlst" xmlns:r="http://schemas.openxmlformats.org/officeDocument/2006/relationships" xmlns:m="http://schemas.openxmlformats.org/officeDocument/2006/math" xmlns:v="urn:schemas-microsoft-com:vml" xmlns:wp14="http://schemas.microsoft.com/office/word/2010/wordprocessingDrawing" xmlns:wp="http://schemas.openxmlformats.org/drawingml/2006/wordprocessingDrawing" xmlns:w10="urn:schemas-microsoft-com:office:word" xmlns:w="http://schemas.openxmlformats.org/wordprocessingml/2006/main" xmlns:w14="http://schemas.microsoft.com/office/word/2010/wordml" xmlns:w15="http://schemas.microsoft.com/office/word/2012/wordml" xmlns:w16cex="http://schemas.microsoft.com/office/word/2018/wordml/cex" xmlns:w16cid="http://schemas.microsoft.com/office/word/2016/wordml/cid" xmlns:w16="http://schemas.microsoft.com/office/word/2018/wordml" xmlns:w16du="http://schemas.microsoft.com/office/word/2023/wordml/word16du" xmlns:w16sdtdh="http://schemas.microsoft.com/office/word/2020/wordml/sdtdatahash" xmlns:w16se="http://schemas.microsoft.com/office/word/2015/wordml/symex" xmlns:wpg="http://schemas.microsoft.com/office/word/2010/wordprocessingGroup" xmlns:wpi="http://schemas.microsoft.com/office/word/2010/wordprocessingInk" xmlns:wne="http://schemas.microsoft.com/office/word/2006/wordml" xmlns:wps="http://schemas.microsoft.com/office/word/2010/wordprocessingShape" mc:Ignorable="w14 w15 w16se w16cid w16 w16cex w16sdtdh wp14">
   <w:p>
     <w:pPr>
       <w:pStyle w:val="Normal0"/>
@@ -5920,7 +6199,7 @@
 </file>
 
 <file path=word/numbering.xml><?xml version="1.0" encoding="utf-8"?>
-<w:numbering xmlns:wpc="http://schemas.microsoft.com/office/word/2010/wordprocessingCanvas" xmlns:cx="http://schemas.microsoft.com/office/drawing/2014/chartex" xmlns:cx1="http://schemas.microsoft.com/office/drawing/2015/9/8/chartex" xmlns:cx2="http://schemas.microsoft.com/office/drawing/2015/10/21/chartex" xmlns:cx3="http://schemas.microsoft.com/office/drawing/2016/5/9/chartex" xmlns:cx4="http://schemas.microsoft.com/office/drawing/2016/5/10/chartex" xmlns:cx5="http://schemas.microsoft.com/office/drawing/2016/5/11/chartex" xmlns:cx6="http://schemas.microsoft.com/office/drawing/2016/5/12/chartex" xmlns:cx7="http://schemas.microsoft.com/office/drawing/2016/5/13/chartex" xmlns:cx8="http://schemas.microsoft.com/office/drawing/2016/5/14/chartex" xmlns:mc="http://schemas.openxmlformats.org/markup-compatibility/2006" xmlns:aink="http://schemas.microsoft.com/office/drawing/2016/ink" xmlns:am3d="http://schemas.microsoft.com/office/drawing/2017/model3d" xmlns:o="urn:schemas-microsoft-com:office:office" xmlns:oel="http://schemas.microsoft.com/office/2019/extlst" xmlns:r="http://schemas.openxmlformats.org/officeDocument/2006/relationships" xmlns:m="http://schemas.openxmlformats.org/officeDocument/2006/math" xmlns:v="urn:schemas-microsoft-com:vml" xmlns:wp14="http://schemas.microsoft.com/office/word/2010/wordprocessingDrawing" xmlns:wp="http://schemas.openxmlformats.org/drawingml/2006/wordprocessingDrawing" xmlns:w10="urn:schemas-microsoft-com:office:word" xmlns:w="http://schemas.openxmlformats.org/wordprocessingml/2006/main" xmlns:w14="http://schemas.microsoft.com/office/word/2010/wordml" xmlns:w15="http://schemas.microsoft.com/office/word/2012/wordml" xmlns:w16cex="http://schemas.microsoft.com/office/word/2018/wordml/cex" xmlns:w16cid="http://schemas.microsoft.com/office/word/2016/wordml/cid" xmlns:w16="http://schemas.microsoft.com/office/word/2018/wordml" xmlns:w16sdtdh="http://schemas.microsoft.com/office/word/2020/wordml/sdtdatahash" xmlns:w16se="http://schemas.microsoft.com/office/word/2015/wordml/symex" xmlns:wpg="http://schemas.microsoft.com/office/word/2010/wordprocessingGroup" xmlns:wpi="http://schemas.microsoft.com/office/word/2010/wordprocessingInk" xmlns:wne="http://schemas.microsoft.com/office/word/2006/wordml" xmlns:wps="http://schemas.microsoft.com/office/word/2010/wordprocessingShape" mc:Ignorable="w14 w15 w16se w16cid w16 w16cex w16sdtdh wp14">
+<w:numbering xmlns:wpc="http://schemas.microsoft.com/office/word/2010/wordprocessingCanvas" xmlns:cx="http://schemas.microsoft.com/office/drawing/2014/chartex" xmlns:cx1="http://schemas.microsoft.com/office/drawing/2015/9/8/chartex" xmlns:cx2="http://schemas.microsoft.com/office/drawing/2015/10/21/chartex" xmlns:cx3="http://schemas.microsoft.com/office/drawing/2016/5/9/chartex" xmlns:cx4="http://schemas.microsoft.com/office/drawing/2016/5/10/chartex" xmlns:cx5="http://schemas.microsoft.com/office/drawing/2016/5/11/chartex" xmlns:cx6="http://schemas.microsoft.com/office/drawing/2016/5/12/chartex" xmlns:cx7="http://schemas.microsoft.com/office/drawing/2016/5/13/chartex" xmlns:cx8="http://schemas.microsoft.com/office/drawing/2016/5/14/chartex" xmlns:mc="http://schemas.openxmlformats.org/markup-compatibility/2006" xmlns:aink="http://schemas.microsoft.com/office/drawing/2016/ink" xmlns:am3d="http://schemas.microsoft.com/office/drawing/2017/model3d" xmlns:o="urn:schemas-microsoft-com:office:office" xmlns:oel="http://schemas.microsoft.com/office/2019/extlst" xmlns:r="http://schemas.openxmlformats.org/officeDocument/2006/relationships" xmlns:m="http://schemas.openxmlformats.org/officeDocument/2006/math" xmlns:v="urn:schemas-microsoft-com:vml" xmlns:wp14="http://schemas.microsoft.com/office/word/2010/wordprocessingDrawing" xmlns:wp="http://schemas.openxmlformats.org/drawingml/2006/wordprocessingDrawing" xmlns:w10="urn:schemas-microsoft-com:office:word" xmlns:w="http://schemas.openxmlformats.org/wordprocessingml/2006/main" xmlns:w14="http://schemas.microsoft.com/office/word/2010/wordml" xmlns:w15="http://schemas.microsoft.com/office/word/2012/wordml" xmlns:w16cex="http://schemas.microsoft.com/office/word/2018/wordml/cex" xmlns:w16cid="http://schemas.microsoft.com/office/word/2016/wordml/cid" xmlns:w16="http://schemas.microsoft.com/office/word/2018/wordml" xmlns:w16du="http://schemas.microsoft.com/office/word/2023/wordml/word16du" xmlns:w16sdtdh="http://schemas.microsoft.com/office/word/2020/wordml/sdtdatahash" xmlns:w16se="http://schemas.microsoft.com/office/word/2015/wordml/symex" xmlns:wpg="http://schemas.microsoft.com/office/word/2010/wordprocessingGroup" xmlns:wpi="http://schemas.microsoft.com/office/word/2010/wordprocessingInk" xmlns:wne="http://schemas.microsoft.com/office/word/2006/wordml" xmlns:wps="http://schemas.microsoft.com/office/word/2010/wordprocessingShape" mc:Ignorable="w14 w15 w16se w16cid w16 w16cex w16sdtdh wp14">
   <w:abstractNum w:abstractNumId="0" w15:restartNumberingAfterBreak="0">
     <w:nsid w:val="224A0DA5"/>
     <w:multiLevelType w:val="multilevel"/>
@@ -6866,14 +7145,14 @@
     <w:lsdException w:name="Unresolved Mention" w:semiHidden="1" w:unhideWhenUsed="1"/>
     <w:lsdException w:name="Smart Link" w:semiHidden="1" w:unhideWhenUsed="1"/>
   </w:latentStyles>
-  <w:style w:type="paragraph" w:default="1" w:styleId="Normal">
+  <w:style w:type="paragraph" w:default="1" w:styleId="Standaard">
     <w:name w:val="Normal"/>
     <w:qFormat/>
   </w:style>
-  <w:style w:type="paragraph" w:styleId="Heading1">
+  <w:style w:type="paragraph" w:styleId="Kop1">
     <w:name w:val="heading 1"/>
-    <w:basedOn w:val="Normal"/>
-    <w:next w:val="Normal"/>
+    <w:basedOn w:val="Standaard"/>
+    <w:next w:val="Standaard"/>
     <w:uiPriority w:val="9"/>
     <w:qFormat/>
     <w:pPr>
@@ -6888,10 +7167,10 @@
       <w:szCs w:val="48"/>
     </w:rPr>
   </w:style>
-  <w:style w:type="paragraph" w:styleId="Heading2">
+  <w:style w:type="paragraph" w:styleId="Kop2">
     <w:name w:val="heading 2"/>
-    <w:basedOn w:val="Normal"/>
-    <w:next w:val="Normal"/>
+    <w:basedOn w:val="Standaard"/>
+    <w:next w:val="Standaard"/>
     <w:uiPriority w:val="9"/>
     <w:semiHidden/>
     <w:unhideWhenUsed/>
@@ -6908,10 +7187,10 @@
       <w:szCs w:val="36"/>
     </w:rPr>
   </w:style>
-  <w:style w:type="paragraph" w:styleId="Heading3">
+  <w:style w:type="paragraph" w:styleId="Kop3">
     <w:name w:val="heading 3"/>
-    <w:basedOn w:val="Normal"/>
-    <w:next w:val="Normal"/>
+    <w:basedOn w:val="Standaard"/>
+    <w:next w:val="Standaard"/>
     <w:uiPriority w:val="9"/>
     <w:semiHidden/>
     <w:unhideWhenUsed/>
@@ -6928,10 +7207,10 @@
       <w:szCs w:val="28"/>
     </w:rPr>
   </w:style>
-  <w:style w:type="paragraph" w:styleId="Heading4">
+  <w:style w:type="paragraph" w:styleId="Kop4">
     <w:name w:val="heading 4"/>
-    <w:basedOn w:val="Normal"/>
-    <w:next w:val="Normal"/>
+    <w:basedOn w:val="Standaard"/>
+    <w:next w:val="Standaard"/>
     <w:uiPriority w:val="9"/>
     <w:semiHidden/>
     <w:unhideWhenUsed/>
@@ -6948,10 +7227,10 @@
       <w:szCs w:val="24"/>
     </w:rPr>
   </w:style>
-  <w:style w:type="paragraph" w:styleId="Heading5">
+  <w:style w:type="paragraph" w:styleId="Kop5">
     <w:name w:val="heading 5"/>
-    <w:basedOn w:val="Normal"/>
-    <w:next w:val="Normal"/>
+    <w:basedOn w:val="Standaard"/>
+    <w:next w:val="Standaard"/>
     <w:uiPriority w:val="9"/>
     <w:semiHidden/>
     <w:unhideWhenUsed/>
@@ -6968,10 +7247,10 @@
       <w:szCs w:val="22"/>
     </w:rPr>
   </w:style>
-  <w:style w:type="paragraph" w:styleId="Heading6">
+  <w:style w:type="paragraph" w:styleId="Kop6">
     <w:name w:val="heading 6"/>
-    <w:basedOn w:val="Normal"/>
-    <w:next w:val="Normal"/>
+    <w:basedOn w:val="Standaard"/>
+    <w:next w:val="Standaard"/>
     <w:uiPriority w:val="9"/>
     <w:semiHidden/>
     <w:unhideWhenUsed/>
@@ -6986,13 +7265,13 @@
       <w:b/>
     </w:rPr>
   </w:style>
-  <w:style w:type="character" w:default="1" w:styleId="DefaultParagraphFont">
+  <w:style w:type="character" w:default="1" w:styleId="Standaardalinea-lettertype">
     <w:name w:val="Default Paragraph Font"/>
     <w:uiPriority w:val="1"/>
     <w:semiHidden/>
     <w:unhideWhenUsed/>
   </w:style>
-  <w:style w:type="table" w:default="1" w:styleId="TableNormal">
+  <w:style w:type="table" w:default="1" w:styleId="Standaardtabel">
     <w:name w:val="Normal Table"/>
     <w:uiPriority w:val="99"/>
     <w:semiHidden/>
@@ -7007,16 +7286,16 @@
       </w:tblCellMar>
     </w:tblPr>
   </w:style>
-  <w:style w:type="numbering" w:default="1" w:styleId="NoList">
+  <w:style w:type="numbering" w:default="1" w:styleId="Geenlijst">
     <w:name w:val="No List"/>
     <w:uiPriority w:val="99"/>
     <w:semiHidden/>
     <w:unhideWhenUsed/>
   </w:style>
-  <w:style w:type="paragraph" w:styleId="Title">
+  <w:style w:type="paragraph" w:styleId="Titel">
     <w:name w:val="Title"/>
-    <w:basedOn w:val="Normal"/>
-    <w:next w:val="Normal"/>
+    <w:basedOn w:val="Standaard"/>
+    <w:next w:val="Standaard"/>
     <w:uiPriority w:val="10"/>
     <w:qFormat/>
     <w:pPr>
@@ -7319,7 +7598,7 @@
   <w:style w:type="paragraph" w:customStyle="1" w:styleId="Heading">
     <w:name w:val="Heading"/>
     <w:basedOn w:val="Normal0"/>
-    <w:next w:val="BodyText"/>
+    <w:next w:val="Plattetekst"/>
     <w:qFormat/>
     <w:pPr>
       <w:keepNext/>
@@ -7331,18 +7610,18 @@
       <w:szCs w:val="28"/>
     </w:rPr>
   </w:style>
-  <w:style w:type="paragraph" w:styleId="BodyText">
+  <w:style w:type="paragraph" w:styleId="Plattetekst">
     <w:name w:val="Body Text"/>
     <w:basedOn w:val="Normal0"/>
     <w:pPr>
       <w:spacing w:before="0" w:after="140" w:line="288" w:lineRule="auto"/>
     </w:pPr>
   </w:style>
-  <w:style w:type="paragraph" w:styleId="List">
+  <w:style w:type="paragraph" w:styleId="Lijst">
     <w:name w:val="List"/>
-    <w:basedOn w:val="BodyText"/>
+    <w:basedOn w:val="Plattetekst"/>
   </w:style>
-  <w:style w:type="paragraph" w:styleId="Caption">
+  <w:style w:type="paragraph" w:styleId="Bijschrift">
     <w:name w:val="caption"/>
     <w:basedOn w:val="Normal0"/>
     <w:qFormat/>
@@ -7365,11 +7644,11 @@
       <w:suppressLineNumbers/>
     </w:pPr>
   </w:style>
-  <w:style w:type="paragraph" w:styleId="Header">
+  <w:style w:type="paragraph" w:styleId="Koptekst">
     <w:name w:val="header"/>
     <w:basedOn w:val="Normal0"/>
   </w:style>
-  <w:style w:type="paragraph" w:styleId="Subtitle">
+  <w:style w:type="paragraph" w:styleId="Ondertitel">
     <w:name w:val="Subtitle"/>
     <w:basedOn w:val="Normal0"/>
     <w:next w:val="Normal0"/>
@@ -7401,10 +7680,10 @@
       </w:tblCellMar>
     </w:tblPr>
   </w:style>
-  <w:style w:type="paragraph" w:styleId="Footer">
+  <w:style w:type="paragraph" w:styleId="Voettekst">
     <w:name w:val="footer"/>
-    <w:basedOn w:val="Normal"/>
-    <w:link w:val="FooterChar"/>
+    <w:basedOn w:val="Standaard"/>
+    <w:link w:val="VoettekstChar"/>
     <w:uiPriority w:val="99"/>
     <w:unhideWhenUsed/>
     <w:rsid w:val="00677C12"/>
@@ -7421,10 +7700,10 @@
       <w:szCs w:val="18"/>
     </w:rPr>
   </w:style>
-  <w:style w:type="character" w:customStyle="1" w:styleId="FooterChar">
-    <w:name w:val="Footer Char"/>
-    <w:basedOn w:val="DefaultParagraphFont"/>
-    <w:link w:val="Footer"/>
+  <w:style w:type="character" w:customStyle="1" w:styleId="VoettekstChar">
+    <w:name w:val="Voettekst Char"/>
+    <w:basedOn w:val="Standaardalinea-lettertype"/>
+    <w:link w:val="Voettekst"/>
     <w:uiPriority w:val="99"/>
     <w:rsid w:val="00677C12"/>
     <w:rPr>
@@ -7432,9 +7711,9 @@
       <w:szCs w:val="18"/>
     </w:rPr>
   </w:style>
-  <w:style w:type="paragraph" w:styleId="ListParagraph">
+  <w:style w:type="paragraph" w:styleId="Lijstalinea">
     <w:name w:val="List Paragraph"/>
-    <w:basedOn w:val="Normal"/>
+    <w:basedOn w:val="Standaard"/>
     <w:uiPriority w:val="34"/>
     <w:qFormat/>
     <w:rsid w:val="00D12854"/>

</xml_diff>